<commit_message>
added form for ui description
</commit_message>
<xml_diff>
--- a/RPS-Chernova.docx
+++ b/RPS-Chernova.docx
@@ -9260,27 +9260,14 @@
       <w:r>
         <w:t xml:space="preserve">Рисунок </w:t>
       </w:r>
-      <w:r>
-        <w:fldChar w:fldCharType="begin"/>
-      </w:r>
-      <w:r>
-        <w:instrText xml:space="preserve"> SEQ Рисунок \* ARABIC </w:instrText>
-      </w:r>
-      <w:r>
-        <w:fldChar w:fldCharType="separate"/>
-      </w:r>
-      <w:r>
-        <w:rPr>
-          <w:noProof/>
-        </w:rPr>
-        <w:t>1</w:t>
-      </w:r>
-      <w:r>
-        <w:rPr>
-          <w:noProof/>
-        </w:rPr>
-        <w:fldChar w:fldCharType="end"/>
-      </w:r>
+      <w:fldSimple w:instr=" SEQ Рисунок \* ARABIC ">
+        <w:r>
+          <w:rPr>
+            <w:noProof/>
+          </w:rPr>
+          <w:t>1</w:t>
+        </w:r>
+      </w:fldSimple>
       <w:r>
         <w:t>.Диаграмма прецедентов</w:t>
       </w:r>
@@ -9310,7 +9297,6 @@
         <w:rPr>
           <w:rFonts w:ascii="Times New Roman" w:hAnsi="Times New Roman" w:cs="Times New Roman"/>
           <w:sz w:val="28"/>
-          <w:lang w:val="en-US"/>
         </w:rPr>
       </w:pPr>
       <w:r>
@@ -9366,45 +9352,8 @@
           <w:sz w:val="28"/>
         </w:rPr>
       </w:pPr>
-      <w:r>
-        <w:rPr>
-          <w:rFonts w:ascii="Times New Roman" w:hAnsi="Times New Roman" w:cs="Times New Roman"/>
-          <w:sz w:val="28"/>
-        </w:rPr>
-        <w:t>«Функциональные требования (</w:t>
-      </w:r>
-      <w:r>
-        <w:rPr>
-          <w:rFonts w:ascii="Times New Roman" w:hAnsi="Times New Roman" w:cs="Times New Roman"/>
-          <w:sz w:val="28"/>
-          <w:lang w:val="en-US"/>
-        </w:rPr>
-        <w:t>functional requirements</w:t>
-      </w:r>
-      <w:r>
-        <w:rPr>
-          <w:rFonts w:ascii="Times New Roman" w:hAnsi="Times New Roman" w:cs="Times New Roman"/>
-          <w:sz w:val="28"/>
-        </w:rPr>
-        <w:t>) определяют, каким должно быть поведение продукта в тех или иных условиях. Они определяют, что разработчики должны создать, чтобы пользователи смогли выполнить свои задачи (пользовательские требования) в рамках бизнес-требований.»</w:t>
-      </w:r>
-      <w:r>
-        <w:rPr>
-          <w:rStyle w:val="a9"/>
-          <w:rFonts w:ascii="Times New Roman" w:hAnsi="Times New Roman" w:cs="Times New Roman"/>
-          <w:sz w:val="28"/>
-        </w:rPr>
-        <w:footnoteReference w:id="1"/>
-      </w:r>
-    </w:p>
-    <w:p>
-      <w:pPr>
-        <w:ind w:firstLine="567"/>
-        <w:rPr>
-          <w:rFonts w:ascii="Times New Roman" w:hAnsi="Times New Roman" w:cs="Times New Roman"/>
-          <w:sz w:val="28"/>
-        </w:rPr>
-      </w:pPr>
+      <w:bookmarkStart w:id="0" w:name="_GoBack"/>
+      <w:bookmarkEnd w:id="0"/>
       <w:r>
         <w:rPr>
           <w:rFonts w:ascii="Times New Roman" w:hAnsi="Times New Roman" w:cs="Times New Roman"/>
@@ -9544,30 +9493,6 @@
           <w:rFonts w:ascii="Times New Roman" w:hAnsi="Times New Roman" w:cs="Times New Roman"/>
           <w:sz w:val="28"/>
         </w:rPr>
-        <w:t>«Нефункциональные требования представляют собой описание различных измерений характеристик продукта, которые важны для пользователей или для разработчиков и тех, кто будет обслуживать систему, таких как производительность, доступность и переносимость. […] Речь идёт о подключениях к другим программным системам, аппаратным устройствам и пользователям, а также коммуникационные интерфейсы.»</w:t>
-      </w:r>
-      <w:r>
-        <w:rPr>
-          <w:rStyle w:val="a9"/>
-          <w:rFonts w:ascii="Times New Roman" w:hAnsi="Times New Roman" w:cs="Times New Roman"/>
-          <w:sz w:val="28"/>
-        </w:rPr>
-        <w:footnoteReference w:id="2"/>
-      </w:r>
-    </w:p>
-    <w:p>
-      <w:pPr>
-        <w:ind w:firstLine="567"/>
-        <w:rPr>
-          <w:rFonts w:ascii="Times New Roman" w:hAnsi="Times New Roman" w:cs="Times New Roman"/>
-          <w:sz w:val="28"/>
-        </w:rPr>
-      </w:pPr>
-      <w:r>
-        <w:rPr>
-          <w:rFonts w:ascii="Times New Roman" w:hAnsi="Times New Roman" w:cs="Times New Roman"/>
-          <w:sz w:val="28"/>
-        </w:rPr>
         <w:t>Ограничения:</w:t>
       </w:r>
     </w:p>
@@ -9623,7 +9548,6 @@
           <w:rFonts w:ascii="Times New Roman" w:hAnsi="Times New Roman" w:cs="Times New Roman"/>
           <w:sz w:val="28"/>
         </w:rPr>
-        <w:lastRenderedPageBreak/>
         <w:t>Требования к программной системе построены так, чтобы учитывать в первую очередь удобство клиента. Это порождает дополнительное ограничение для пользовательского интерфейса: он должен быть удобным, интуитивно понятным и привычным. При разработке мобильного приложения предполагается следовать дизайн-системе Material Design 2.0.</w:t>
       </w:r>
     </w:p>
@@ -9700,6 +9624,7 @@
           <w:rFonts w:ascii="Times New Roman" w:hAnsi="Times New Roman" w:cs="Times New Roman"/>
           <w:sz w:val="28"/>
         </w:rPr>
+        <w:lastRenderedPageBreak/>
         <w:t xml:space="preserve">Ниже представлено описание основных веток, которые предполагается использовать в закрытом репозитории на </w:t>
       </w:r>
       <w:r>
@@ -9898,7 +9823,14 @@
           <w:sz w:val="28"/>
           <w:lang w:val="en-US"/>
         </w:rPr>
-        <w:t xml:space="preserve">Github </w:t>
+        <w:t>Github</w:t>
+      </w:r>
+      <w:r>
+        <w:rPr>
+          <w:rFonts w:ascii="Times New Roman" w:hAnsi="Times New Roman" w:cs="Times New Roman"/>
+          <w:sz w:val="28"/>
+        </w:rPr>
+        <w:t xml:space="preserve"> </w:t>
       </w:r>
       <w:r>
         <w:rPr>
@@ -9972,7 +9904,39 @@
           <w:rFonts w:ascii="Times New Roman" w:hAnsi="Times New Roman" w:cs="Times New Roman"/>
           <w:sz w:val="28"/>
         </w:rPr>
-        <w:t xml:space="preserve">Студенты часто отмечали отсутствие задач, приближенных к реальным, во время получения высшего образования, много предметов, которые мало связаны с будущими профессиями или устарели, что приводит к большой трате времени на предметы, которые никак не пригодятся в будущем. Также студены не могут выбрать предметы, в которых они заинтересованы и отказаться от тех, в которых не испытывают нужды. И даже если они учатся </w:t>
+        <w:t xml:space="preserve">Студенты часто отмечали отсутствие задач, приближенных к реальным, во время получения высшего образования, много предметов, которые мало связаны с будущими профессиями или устарели, что приводит к большой трате времени на предметы, которые никак не пригодятся в будущем. Также студены не могут выбрать предметы, в которых они заинтересованы и отказаться от тех, в которых не испытывают нужды. И даже если они учатся быстрее своих товарищей, у них нет возможности построить свой учебный процесс согласно удобному ритму. </w:t>
+      </w:r>
+    </w:p>
+    <w:p>
+      <w:pPr>
+        <w:ind w:firstLine="567"/>
+        <w:rPr>
+          <w:rFonts w:ascii="Times New Roman" w:hAnsi="Times New Roman" w:cs="Times New Roman"/>
+          <w:sz w:val="28"/>
+        </w:rPr>
+      </w:pPr>
+      <w:r>
+        <w:rPr>
+          <w:rFonts w:ascii="Times New Roman" w:hAnsi="Times New Roman" w:cs="Times New Roman"/>
+          <w:sz w:val="28"/>
+        </w:rPr>
+        <w:t>Многие отмечали, что после получения диплома им приходилось использовать дополнительные средства получения образования, чтобы получить работу, при том что во время обучения из-за вышеизложенных причин у них не было возможности найти работу и таким образом оплатить свои вложения в будущем.</w:t>
+      </w:r>
+    </w:p>
+    <w:p>
+      <w:pPr>
+        <w:ind w:firstLine="567"/>
+        <w:rPr>
+          <w:rFonts w:ascii="Times New Roman" w:hAnsi="Times New Roman" w:cs="Times New Roman"/>
+          <w:sz w:val="28"/>
+        </w:rPr>
+      </w:pPr>
+      <w:r>
+        <w:rPr>
+          <w:rFonts w:ascii="Times New Roman" w:hAnsi="Times New Roman" w:cs="Times New Roman"/>
+          <w:sz w:val="28"/>
+        </w:rPr>
+        <w:t xml:space="preserve">Таким образом, данная программная система может заинтересовать, в первую очередь, людей, активно участвующих в процессе образования и самообразования. Это школьники, которые готовятся к экзаменам и олимпиадам, студенты, стремящиеся расширить свои знания, люди, повышающие свою квалификацию или стремящиеся сменить её. Они смогут воспользоваться программной системой, чтобы отыскать курсы по необходимым специальностям. При этом курсы могут служить как для </w:t>
       </w:r>
       <w:r>
         <w:rPr>
@@ -9980,7 +9944,7 @@
           <w:sz w:val="28"/>
         </w:rPr>
         <w:lastRenderedPageBreak/>
-        <w:t xml:space="preserve">быстрее своих товарищей, у них нет возможности построить свой учебный процесс согласно удобному ритму. </w:t>
+        <w:t xml:space="preserve">самообразования пользователя, расширения кругозора, так и для получения информации по каким-то специализированным областям, регулярного решения тестов и плановой подготовки. </w:t>
       </w:r>
     </w:p>
     <w:p>
@@ -9996,7 +9960,7 @@
           <w:rFonts w:ascii="Times New Roman" w:hAnsi="Times New Roman" w:cs="Times New Roman"/>
           <w:sz w:val="28"/>
         </w:rPr>
-        <w:t>Многие отмечали, что после получения диплома им приходилось использовать дополнительные средства получения образования, чтобы получить работу, при том что во время обучения из-за вышеизложенных причин у них не было возможности найти работу и таким образом оплатить свои вложения в будущем.</w:t>
+        <w:t xml:space="preserve">Другим подмножеством заинтересованных лиц программной системы являются люди или организации, которые сами производят курсы в коммерческих или некоммерческих целях. Это онлайн-школы, некоторые университеты, а также некоторые юридические лица. Они могут использовать данную ПС для удобного представления своих курсов. Также некоторые компании на базе ПС могут производить обучение сотрудников и повышение их квалификации, используя собственные разработанные модули информации. </w:t>
       </w:r>
     </w:p>
     <w:p>
@@ -10012,54 +9976,252 @@
           <w:rFonts w:ascii="Times New Roman" w:hAnsi="Times New Roman" w:cs="Times New Roman"/>
           <w:sz w:val="28"/>
         </w:rPr>
-        <w:t xml:space="preserve">Таким образом, данная программная система может заинтересовать, в первую очередь, людей, активно участвующих в процессе образования и самообразования. Это школьники, которые готовятся к экзаменам и олимпиадам, студенты, стремящиеся расширить свои знания, люди, повышающие свою квалификацию или стремящиеся сменить её. Они смогут воспользоваться программной системой, чтобы отыскать курсы по необходимым специальностям. При этом курсы могут служить как для самообразования пользователя, расширения кругозора, так и для получения информации по каким-то специализированным областям, регулярного решения тестов и плановой подготовки. </w:t>
-      </w:r>
-    </w:p>
-    <w:p>
-      <w:pPr>
+        <w:t xml:space="preserve">Функционал, отвечающий за работу с такими заинтересованными лицами, а также роли, которые может предоставить данная ПС, пока не включены в диаграмму прецедентов и описания функционала в силу рассмотрения юридических вопросов. </w:t>
+      </w:r>
+    </w:p>
+    <w:p>
+      <w:pPr>
+        <w:pStyle w:val="a3"/>
+        <w:numPr>
+          <w:ilvl w:val="2"/>
+          <w:numId w:val="19"/>
+        </w:numPr>
+        <w:spacing w:line="240" w:lineRule="atLeast"/>
+        <w:ind w:left="0" w:firstLine="567"/>
+        <w:jc w:val="both"/>
+        <w:rPr>
+          <w:rFonts w:ascii="Times New Roman" w:hAnsi="Times New Roman" w:cs="Times New Roman"/>
+          <w:sz w:val="28"/>
+          <w:szCs w:val="28"/>
+        </w:rPr>
+      </w:pPr>
+      <w:r>
+        <w:rPr>
+          <w:rFonts w:ascii="Times New Roman" w:hAnsi="Times New Roman" w:cs="Times New Roman"/>
+          <w:sz w:val="28"/>
+          <w:szCs w:val="28"/>
+        </w:rPr>
+        <w:t xml:space="preserve">Макет программной системы </w:t>
+      </w:r>
+    </w:p>
+    <w:p>
+      <w:pPr>
+        <w:spacing w:line="240" w:lineRule="atLeast"/>
         <w:ind w:firstLine="567"/>
-        <w:rPr>
-          <w:rFonts w:ascii="Times New Roman" w:hAnsi="Times New Roman" w:cs="Times New Roman"/>
-          <w:sz w:val="28"/>
-        </w:rPr>
-      </w:pPr>
-      <w:r>
-        <w:rPr>
-          <w:rFonts w:ascii="Times New Roman" w:hAnsi="Times New Roman" w:cs="Times New Roman"/>
-          <w:sz w:val="28"/>
-        </w:rPr>
-        <w:t xml:space="preserve">Другим подмножеством заинтересованных лиц программной системы являются люди или организации, которые сами производят курсы в коммерческих или некоммерческих целях. Это онлайн-школы, некоторые университеты, а также некоторые юридические лица. Они могут использовать данную ПС для удобного представления своих курсов. Также некоторые компании на базе ПС могут производить обучение сотрудников и повышение их квалификации, используя собственные разработанные модули информации. </w:t>
-      </w:r>
-    </w:p>
-    <w:p>
-      <w:pPr>
+        <w:jc w:val="both"/>
+        <w:rPr>
+          <w:rFonts w:ascii="Times New Roman" w:hAnsi="Times New Roman" w:cs="Times New Roman"/>
+          <w:sz w:val="28"/>
+          <w:szCs w:val="28"/>
+        </w:rPr>
+      </w:pPr>
+      <w:r>
+        <w:rPr>
+          <w:rFonts w:ascii="Times New Roman" w:hAnsi="Times New Roman" w:cs="Times New Roman"/>
+          <w:sz w:val="28"/>
+          <w:szCs w:val="28"/>
+        </w:rPr>
+        <w:t xml:space="preserve">Структура интерфейса, навигация. </w:t>
+      </w:r>
+    </w:p>
+    <w:p>
+      <w:pPr>
+        <w:spacing w:line="240" w:lineRule="atLeast"/>
         <w:ind w:firstLine="567"/>
-        <w:rPr>
-          <w:rFonts w:ascii="Times New Roman" w:hAnsi="Times New Roman" w:cs="Times New Roman"/>
-          <w:sz w:val="28"/>
-        </w:rPr>
-      </w:pPr>
-      <w:r>
-        <w:rPr>
-          <w:rFonts w:ascii="Times New Roman" w:hAnsi="Times New Roman" w:cs="Times New Roman"/>
-          <w:sz w:val="28"/>
-        </w:rPr>
-        <w:t xml:space="preserve">Функционал, отвечающий за работу с такими заинтересованными лицами, а также роли, которые может предоставить данная ПС, пока не включены в диаграмму прецедентов и описания функционала в силу рассмотрения юридических вопросов. </w:t>
-      </w:r>
-    </w:p>
-    <w:p>
-      <w:pPr>
+        <w:jc w:val="both"/>
+        <w:rPr>
+          <w:rFonts w:ascii="Times New Roman" w:hAnsi="Times New Roman" w:cs="Times New Roman"/>
+          <w:sz w:val="28"/>
+          <w:szCs w:val="28"/>
+        </w:rPr>
+      </w:pPr>
+      <w:r>
+        <w:rPr>
+          <w:rFonts w:ascii="Times New Roman" w:hAnsi="Times New Roman" w:cs="Times New Roman"/>
+          <w:sz w:val="28"/>
+          <w:szCs w:val="28"/>
+        </w:rPr>
+        <w:t xml:space="preserve">В мобильном приложении для пользователя доступны пять кнопок: «лента», «материалы», «учить», «чат» и «профиль». </w:t>
+      </w:r>
+    </w:p>
+    <w:p>
+      <w:pPr>
+        <w:spacing w:line="240" w:lineRule="atLeast"/>
         <w:ind w:firstLine="567"/>
-        <w:rPr>
-          <w:rFonts w:ascii="Times New Roman" w:hAnsi="Times New Roman" w:cs="Times New Roman"/>
-          <w:sz w:val="28"/>
-        </w:rPr>
-      </w:pPr>
-    </w:p>
-    <w:p>
-      <w:bookmarkStart w:id="0" w:name="_GoBack"/>
-      <w:bookmarkEnd w:id="0"/>
-    </w:p>
+        <w:jc w:val="both"/>
+        <w:rPr>
+          <w:rFonts w:ascii="Times New Roman" w:hAnsi="Times New Roman" w:cs="Times New Roman"/>
+          <w:sz w:val="28"/>
+          <w:szCs w:val="28"/>
+        </w:rPr>
+      </w:pPr>
+      <w:r>
+        <w:rPr>
+          <w:rFonts w:ascii="Times New Roman" w:hAnsi="Times New Roman" w:cs="Times New Roman"/>
+          <w:sz w:val="28"/>
+          <w:szCs w:val="28"/>
+        </w:rPr>
+        <w:t xml:space="preserve">«Лента» содержит в себе каталог курсов с возможностью перейти на детальное описание курса и посмотреть структуру курса. Щёлкнув по карточке курса, пользователь перейдёт на детальное описание. Далее он может перейти в окно просмотра структуры курсов. </w:t>
+      </w:r>
+    </w:p>
+    <w:p>
+      <w:pPr>
+        <w:spacing w:line="240" w:lineRule="atLeast"/>
+        <w:ind w:firstLine="567"/>
+        <w:jc w:val="both"/>
+        <w:rPr>
+          <w:rFonts w:ascii="Times New Roman" w:hAnsi="Times New Roman" w:cs="Times New Roman"/>
+          <w:sz w:val="28"/>
+          <w:szCs w:val="28"/>
+        </w:rPr>
+      </w:pPr>
+      <w:r>
+        <w:rPr>
+          <w:rFonts w:ascii="Times New Roman" w:hAnsi="Times New Roman" w:cs="Times New Roman"/>
+          <w:sz w:val="28"/>
+          <w:szCs w:val="28"/>
+        </w:rPr>
+        <w:t>«Материалы» содержат добавленные в избранное материалы. Щёлкнув по материалу, пользователь попадет в окно просмотра материалов.</w:t>
+      </w:r>
+    </w:p>
+    <w:p>
+      <w:pPr>
+        <w:spacing w:line="240" w:lineRule="atLeast"/>
+        <w:ind w:firstLine="567"/>
+        <w:jc w:val="both"/>
+        <w:rPr>
+          <w:rFonts w:ascii="Times New Roman" w:hAnsi="Times New Roman" w:cs="Times New Roman"/>
+          <w:sz w:val="28"/>
+          <w:szCs w:val="28"/>
+        </w:rPr>
+      </w:pPr>
+      <w:r>
+        <w:rPr>
+          <w:rFonts w:ascii="Times New Roman" w:hAnsi="Times New Roman" w:cs="Times New Roman"/>
+          <w:sz w:val="28"/>
+          <w:szCs w:val="28"/>
+        </w:rPr>
+        <w:t xml:space="preserve">«Учить» содержит курсы, к прохождению которых присоединился пользователь. Щёлкнув по одной из кнопок, пользователь может перейти либо в «Расписание», либо на то же место, где он остановился при прошлом прохождении, либо на «Структуру курса». </w:t>
+      </w:r>
+    </w:p>
+    <w:p>
+      <w:pPr>
+        <w:spacing w:line="240" w:lineRule="atLeast"/>
+        <w:ind w:firstLine="567"/>
+        <w:jc w:val="both"/>
+        <w:rPr>
+          <w:rFonts w:ascii="Times New Roman" w:hAnsi="Times New Roman" w:cs="Times New Roman"/>
+          <w:sz w:val="28"/>
+          <w:szCs w:val="28"/>
+        </w:rPr>
+      </w:pPr>
+      <w:r>
+        <w:rPr>
+          <w:rFonts w:ascii="Times New Roman" w:hAnsi="Times New Roman" w:cs="Times New Roman"/>
+          <w:sz w:val="28"/>
+          <w:szCs w:val="28"/>
+        </w:rPr>
+        <w:t xml:space="preserve">«Чат» содержит диалоги с группами курсов. Щёлкнув по диалогу, пользователь попадёт в диалог. </w:t>
+      </w:r>
+    </w:p>
+    <w:p>
+      <w:pPr>
+        <w:spacing w:line="240" w:lineRule="atLeast"/>
+        <w:ind w:firstLine="567"/>
+        <w:jc w:val="both"/>
+        <w:rPr>
+          <w:rFonts w:ascii="Times New Roman" w:hAnsi="Times New Roman" w:cs="Times New Roman"/>
+          <w:sz w:val="28"/>
+          <w:szCs w:val="28"/>
+        </w:rPr>
+      </w:pPr>
+      <w:r>
+        <w:rPr>
+          <w:rFonts w:ascii="Times New Roman" w:hAnsi="Times New Roman" w:cs="Times New Roman"/>
+          <w:sz w:val="28"/>
+          <w:szCs w:val="28"/>
+        </w:rPr>
+        <w:t xml:space="preserve">«Профиль» содержит статистику профиля и настройки. </w:t>
+      </w:r>
+      <w:r>
+        <w:rPr>
+          <w:rFonts w:ascii="Times New Roman" w:hAnsi="Times New Roman" w:cs="Times New Roman"/>
+          <w:sz w:val="28"/>
+          <w:szCs w:val="28"/>
+        </w:rPr>
+        <w:t xml:space="preserve">Пользователь может пролистать экраны и посмотреть свою статистику и статистику по выбранным предметам. Щёлкнув на соответствующую иконку, он может перейти в настройки профиля. </w:t>
+      </w:r>
+    </w:p>
+    <w:p>
+      <w:pPr>
+        <w:spacing w:line="240" w:lineRule="atLeast"/>
+        <w:ind w:firstLine="567"/>
+        <w:jc w:val="both"/>
+        <w:rPr>
+          <w:rFonts w:ascii="Times New Roman" w:hAnsi="Times New Roman" w:cs="Times New Roman"/>
+          <w:sz w:val="28"/>
+          <w:szCs w:val="28"/>
+        </w:rPr>
+      </w:pPr>
+      <w:r>
+        <w:rPr>
+          <w:rFonts w:ascii="Times New Roman" w:hAnsi="Times New Roman" w:cs="Times New Roman"/>
+          <w:sz w:val="28"/>
+          <w:szCs w:val="28"/>
+        </w:rPr>
+        <w:t xml:space="preserve">«Материалы» и «Чат» на согласовании. Название иконок может меняться. </w:t>
+      </w:r>
+    </w:p>
+    <w:p>
+      <w:pPr>
+        <w:spacing w:line="240" w:lineRule="atLeast"/>
+        <w:ind w:firstLine="567"/>
+        <w:jc w:val="both"/>
+        <w:rPr>
+          <w:rFonts w:ascii="Times New Roman" w:hAnsi="Times New Roman" w:cs="Times New Roman"/>
+          <w:sz w:val="28"/>
+          <w:szCs w:val="28"/>
+        </w:rPr>
+      </w:pPr>
+      <w:r>
+        <w:rPr>
+          <w:rFonts w:ascii="Times New Roman" w:hAnsi="Times New Roman" w:cs="Times New Roman"/>
+          <w:sz w:val="28"/>
+          <w:szCs w:val="28"/>
+        </w:rPr>
+        <w:t>Эскизы интерфейса пользователя (мобильная версия)</w:t>
+      </w:r>
+      <w:r>
+        <w:rPr>
+          <w:rFonts w:ascii="Times New Roman" w:hAnsi="Times New Roman" w:cs="Times New Roman"/>
+          <w:sz w:val="28"/>
+          <w:szCs w:val="28"/>
+        </w:rPr>
+        <w:t>.</w:t>
+      </w:r>
+    </w:p>
+    <w:p>
+      <w:pPr>
+        <w:spacing w:line="240" w:lineRule="atLeast"/>
+        <w:ind w:firstLine="567"/>
+        <w:jc w:val="both"/>
+        <w:rPr>
+          <w:rFonts w:ascii="Times New Roman" w:hAnsi="Times New Roman" w:cs="Times New Roman"/>
+          <w:sz w:val="28"/>
+          <w:szCs w:val="28"/>
+        </w:rPr>
+      </w:pPr>
+    </w:p>
+    <w:p>
+      <w:pPr>
+        <w:ind w:firstLine="567"/>
+        <w:rPr>
+          <w:rFonts w:ascii="Times New Roman" w:hAnsi="Times New Roman" w:cs="Times New Roman"/>
+          <w:sz w:val="28"/>
+        </w:rPr>
+      </w:pPr>
+    </w:p>
+    <w:p/>
     <w:sectPr>
       <w:pgSz w:w="11906" w:h="16838"/>
       <w:pgMar w:top="1134" w:right="850" w:bottom="1134" w:left="1701" w:header="708" w:footer="708" w:gutter="0"/>
@@ -10114,50 +10276,6 @@
       </w:pPr>
       <w:r>
         <w:continuationSeparator/>
-      </w:r>
-    </w:p>
-  </w:footnote>
-  <w:footnote w:id="1">
-    <w:p>
-      <w:pPr>
-        <w:pStyle w:val="a7"/>
-      </w:pPr>
-      <w:r>
-        <w:rPr>
-          <w:rStyle w:val="a9"/>
-        </w:rPr>
-        <w:footnoteRef/>
-      </w:r>
-      <w:r>
-        <w:t xml:space="preserve"> </w:t>
-      </w:r>
-      <w:r>
-        <w:rPr>
-          <w:rFonts w:ascii="Times New Roman" w:hAnsi="Times New Roman" w:cs="Times New Roman"/>
-        </w:rPr>
-        <w:t>Карл И. Вигерс, Джой Битти, «Разработка требований к ПО», БХВ-Петербург, 2016 г., 736 стр.</w:t>
-      </w:r>
-    </w:p>
-  </w:footnote>
-  <w:footnote w:id="2">
-    <w:p>
-      <w:pPr>
-        <w:pStyle w:val="a7"/>
-      </w:pPr>
-      <w:r>
-        <w:rPr>
-          <w:rStyle w:val="a9"/>
-        </w:rPr>
-        <w:footnoteRef/>
-      </w:r>
-      <w:r>
-        <w:t xml:space="preserve"> </w:t>
-      </w:r>
-      <w:r>
-        <w:rPr>
-          <w:rFonts w:ascii="Times New Roman" w:hAnsi="Times New Roman" w:cs="Times New Roman"/>
-        </w:rPr>
-        <w:t>Карл И. Вигерс, Джой Битти, «Разработка требований к ПО», БХВ-Петербург, 2016 г., 736 стр.</w:t>
       </w:r>
     </w:p>
   </w:footnote>
@@ -10845,6 +10963,119 @@
     </w:lvl>
   </w:abstractNum>
   <w:abstractNum w:abstractNumId="6" w15:restartNumberingAfterBreak="0">
+    <w:nsid w:val="30AE498B"/>
+    <w:multiLevelType w:val="multilevel"/>
+    <w:tmpl w:val="BAD636F6"/>
+    <w:lvl w:ilvl="0">
+      <w:start w:val="1"/>
+      <w:numFmt w:val="decimal"/>
+      <w:lvlText w:val="%1."/>
+      <w:lvlJc w:val="left"/>
+      <w:pPr>
+        <w:ind w:left="450" w:hanging="450"/>
+      </w:pPr>
+      <w:rPr>
+        <w:rFonts w:hint="default"/>
+      </w:rPr>
+    </w:lvl>
+    <w:lvl w:ilvl="1">
+      <w:start w:val="1"/>
+      <w:numFmt w:val="decimal"/>
+      <w:lvlText w:val="%1.%2."/>
+      <w:lvlJc w:val="left"/>
+      <w:pPr>
+        <w:ind w:left="1287" w:hanging="720"/>
+      </w:pPr>
+      <w:rPr>
+        <w:rFonts w:hint="default"/>
+      </w:rPr>
+    </w:lvl>
+    <w:lvl w:ilvl="2">
+      <w:start w:val="1"/>
+      <w:numFmt w:val="decimal"/>
+      <w:lvlText w:val="%1.%2.%3."/>
+      <w:lvlJc w:val="left"/>
+      <w:pPr>
+        <w:ind w:left="1854" w:hanging="720"/>
+      </w:pPr>
+      <w:rPr>
+        <w:rFonts w:hint="default"/>
+      </w:rPr>
+    </w:lvl>
+    <w:lvl w:ilvl="3">
+      <w:start w:val="1"/>
+      <w:numFmt w:val="decimal"/>
+      <w:lvlText w:val="%1.%2.%3.%4."/>
+      <w:lvlJc w:val="left"/>
+      <w:pPr>
+        <w:ind w:left="2781" w:hanging="1080"/>
+      </w:pPr>
+      <w:rPr>
+        <w:rFonts w:hint="default"/>
+      </w:rPr>
+    </w:lvl>
+    <w:lvl w:ilvl="4">
+      <w:start w:val="1"/>
+      <w:numFmt w:val="decimal"/>
+      <w:lvlText w:val="%1.%2.%3.%4.%5."/>
+      <w:lvlJc w:val="left"/>
+      <w:pPr>
+        <w:ind w:left="3348" w:hanging="1080"/>
+      </w:pPr>
+      <w:rPr>
+        <w:rFonts w:hint="default"/>
+      </w:rPr>
+    </w:lvl>
+    <w:lvl w:ilvl="5">
+      <w:start w:val="1"/>
+      <w:numFmt w:val="decimal"/>
+      <w:lvlText w:val="%1.%2.%3.%4.%5.%6."/>
+      <w:lvlJc w:val="left"/>
+      <w:pPr>
+        <w:ind w:left="4275" w:hanging="1440"/>
+      </w:pPr>
+      <w:rPr>
+        <w:rFonts w:hint="default"/>
+      </w:rPr>
+    </w:lvl>
+    <w:lvl w:ilvl="6">
+      <w:start w:val="1"/>
+      <w:numFmt w:val="decimal"/>
+      <w:lvlText w:val="%1.%2.%3.%4.%5.%6.%7."/>
+      <w:lvlJc w:val="left"/>
+      <w:pPr>
+        <w:ind w:left="5202" w:hanging="1800"/>
+      </w:pPr>
+      <w:rPr>
+        <w:rFonts w:hint="default"/>
+      </w:rPr>
+    </w:lvl>
+    <w:lvl w:ilvl="7">
+      <w:start w:val="1"/>
+      <w:numFmt w:val="decimal"/>
+      <w:lvlText w:val="%1.%2.%3.%4.%5.%6.%7.%8."/>
+      <w:lvlJc w:val="left"/>
+      <w:pPr>
+        <w:ind w:left="5769" w:hanging="1800"/>
+      </w:pPr>
+      <w:rPr>
+        <w:rFonts w:hint="default"/>
+      </w:rPr>
+    </w:lvl>
+    <w:lvl w:ilvl="8">
+      <w:start w:val="1"/>
+      <w:numFmt w:val="decimal"/>
+      <w:lvlText w:val="%1.%2.%3.%4.%5.%6.%7.%8.%9."/>
+      <w:lvlJc w:val="left"/>
+      <w:pPr>
+        <w:ind w:left="6696" w:hanging="2160"/>
+      </w:pPr>
+      <w:rPr>
+        <w:rFonts w:hint="default"/>
+      </w:rPr>
+    </w:lvl>
+  </w:abstractNum>
+  <w:abstractNum w:abstractNumId="7" w15:restartNumberingAfterBreak="0">
     <w:nsid w:val="383D4305"/>
     <w:multiLevelType w:val="hybridMultilevel"/>
     <w:tmpl w:val="BDD294AC"/>
@@ -10957,7 +11188,7 @@
       </w:rPr>
     </w:lvl>
   </w:abstractNum>
-  <w:abstractNum w:abstractNumId="7" w15:restartNumberingAfterBreak="0">
+  <w:abstractNum w:abstractNumId="8" w15:restartNumberingAfterBreak="0">
     <w:nsid w:val="54465BC1"/>
     <w:multiLevelType w:val="hybridMultilevel"/>
     <w:tmpl w:val="6C209474"/>
@@ -11070,7 +11301,7 @@
       </w:rPr>
     </w:lvl>
   </w:abstractNum>
-  <w:abstractNum w:abstractNumId="8" w15:restartNumberingAfterBreak="0">
+  <w:abstractNum w:abstractNumId="9" w15:restartNumberingAfterBreak="0">
     <w:nsid w:val="61886D8E"/>
     <w:multiLevelType w:val="hybridMultilevel"/>
     <w:tmpl w:val="3E909FC8"/>
@@ -11183,7 +11414,7 @@
       </w:rPr>
     </w:lvl>
   </w:abstractNum>
-  <w:abstractNum w:abstractNumId="9" w15:restartNumberingAfterBreak="0">
+  <w:abstractNum w:abstractNumId="10" w15:restartNumberingAfterBreak="0">
     <w:nsid w:val="6F7D5B9D"/>
     <w:multiLevelType w:val="hybridMultilevel"/>
     <w:tmpl w:val="E0C48234"/>
@@ -11296,17 +11527,17 @@
       </w:rPr>
     </w:lvl>
   </w:abstractNum>
-  <w:abstractNum w:abstractNumId="10" w15:restartNumberingAfterBreak="0">
-    <w:nsid w:val="7DA03CC2"/>
+  <w:abstractNum w:abstractNumId="11" w15:restartNumberingAfterBreak="0">
+    <w:nsid w:val="73AF47FD"/>
     <w:multiLevelType w:val="multilevel"/>
-    <w:tmpl w:val="BAD636F6"/>
+    <w:tmpl w:val="E30CE0F2"/>
     <w:lvl w:ilvl="0">
       <w:start w:val="1"/>
       <w:numFmt w:val="decimal"/>
       <w:lvlText w:val="%1."/>
       <w:lvlJc w:val="left"/>
       <w:pPr>
-        <w:ind w:left="450" w:hanging="450"/>
+        <w:ind w:left="675" w:hanging="675"/>
       </w:pPr>
       <w:rPr>
         <w:rFonts w:hint="default"/>
@@ -11325,7 +11556,7 @@
       </w:rPr>
     </w:lvl>
     <w:lvl w:ilvl="2">
-      <w:start w:val="1"/>
+      <w:start w:val="5"/>
       <w:numFmt w:val="decimal"/>
       <w:lvlText w:val="%1.%2.%3."/>
       <w:lvlJc w:val="left"/>
@@ -11409,8 +11640,121 @@
       </w:rPr>
     </w:lvl>
   </w:abstractNum>
+  <w:abstractNum w:abstractNumId="12" w15:restartNumberingAfterBreak="0">
+    <w:nsid w:val="7DA03CC2"/>
+    <w:multiLevelType w:val="multilevel"/>
+    <w:tmpl w:val="BAD636F6"/>
+    <w:lvl w:ilvl="0">
+      <w:start w:val="1"/>
+      <w:numFmt w:val="decimal"/>
+      <w:lvlText w:val="%1."/>
+      <w:lvlJc w:val="left"/>
+      <w:pPr>
+        <w:ind w:left="450" w:hanging="450"/>
+      </w:pPr>
+      <w:rPr>
+        <w:rFonts w:hint="default"/>
+      </w:rPr>
+    </w:lvl>
+    <w:lvl w:ilvl="1">
+      <w:start w:val="1"/>
+      <w:numFmt w:val="decimal"/>
+      <w:lvlText w:val="%1.%2."/>
+      <w:lvlJc w:val="left"/>
+      <w:pPr>
+        <w:ind w:left="1287" w:hanging="720"/>
+      </w:pPr>
+      <w:rPr>
+        <w:rFonts w:hint="default"/>
+      </w:rPr>
+    </w:lvl>
+    <w:lvl w:ilvl="2">
+      <w:start w:val="1"/>
+      <w:numFmt w:val="decimal"/>
+      <w:lvlText w:val="%1.%2.%3."/>
+      <w:lvlJc w:val="left"/>
+      <w:pPr>
+        <w:ind w:left="1854" w:hanging="720"/>
+      </w:pPr>
+      <w:rPr>
+        <w:rFonts w:hint="default"/>
+      </w:rPr>
+    </w:lvl>
+    <w:lvl w:ilvl="3">
+      <w:start w:val="1"/>
+      <w:numFmt w:val="decimal"/>
+      <w:lvlText w:val="%1.%2.%3.%4."/>
+      <w:lvlJc w:val="left"/>
+      <w:pPr>
+        <w:ind w:left="2781" w:hanging="1080"/>
+      </w:pPr>
+      <w:rPr>
+        <w:rFonts w:hint="default"/>
+      </w:rPr>
+    </w:lvl>
+    <w:lvl w:ilvl="4">
+      <w:start w:val="1"/>
+      <w:numFmt w:val="decimal"/>
+      <w:lvlText w:val="%1.%2.%3.%4.%5."/>
+      <w:lvlJc w:val="left"/>
+      <w:pPr>
+        <w:ind w:left="3348" w:hanging="1080"/>
+      </w:pPr>
+      <w:rPr>
+        <w:rFonts w:hint="default"/>
+      </w:rPr>
+    </w:lvl>
+    <w:lvl w:ilvl="5">
+      <w:start w:val="1"/>
+      <w:numFmt w:val="decimal"/>
+      <w:lvlText w:val="%1.%2.%3.%4.%5.%6."/>
+      <w:lvlJc w:val="left"/>
+      <w:pPr>
+        <w:ind w:left="4275" w:hanging="1440"/>
+      </w:pPr>
+      <w:rPr>
+        <w:rFonts w:hint="default"/>
+      </w:rPr>
+    </w:lvl>
+    <w:lvl w:ilvl="6">
+      <w:start w:val="1"/>
+      <w:numFmt w:val="decimal"/>
+      <w:lvlText w:val="%1.%2.%3.%4.%5.%6.%7."/>
+      <w:lvlJc w:val="left"/>
+      <w:pPr>
+        <w:ind w:left="5202" w:hanging="1800"/>
+      </w:pPr>
+      <w:rPr>
+        <w:rFonts w:hint="default"/>
+      </w:rPr>
+    </w:lvl>
+    <w:lvl w:ilvl="7">
+      <w:start w:val="1"/>
+      <w:numFmt w:val="decimal"/>
+      <w:lvlText w:val="%1.%2.%3.%4.%5.%6.%7.%8."/>
+      <w:lvlJc w:val="left"/>
+      <w:pPr>
+        <w:ind w:left="5769" w:hanging="1800"/>
+      </w:pPr>
+      <w:rPr>
+        <w:rFonts w:hint="default"/>
+      </w:rPr>
+    </w:lvl>
+    <w:lvl w:ilvl="8">
+      <w:start w:val="1"/>
+      <w:numFmt w:val="decimal"/>
+      <w:lvlText w:val="%1.%2.%3.%4.%5.%6.%7.%8.%9."/>
+      <w:lvlJc w:val="left"/>
+      <w:pPr>
+        <w:ind w:left="6696" w:hanging="2160"/>
+      </w:pPr>
+      <w:rPr>
+        <w:rFonts w:hint="default"/>
+      </w:rPr>
+    </w:lvl>
+  </w:abstractNum>
   <w:num w:numId="1">
-    <w:abstractNumId w:val="10"/>
+    <w:abstractNumId w:val="12"/>
   </w:num>
   <w:num w:numId="2">
     <w:abstractNumId w:val="5"/>
@@ -11419,22 +11763,22 @@
     <w:abstractNumId w:val="4"/>
   </w:num>
   <w:num w:numId="4">
-    <w:abstractNumId w:val="8"/>
+    <w:abstractNumId w:val="9"/>
   </w:num>
   <w:num w:numId="5">
     <w:abstractNumId w:val="3"/>
   </w:num>
   <w:num w:numId="6">
-    <w:abstractNumId w:val="7"/>
+    <w:abstractNumId w:val="8"/>
   </w:num>
   <w:num w:numId="7">
     <w:abstractNumId w:val="0"/>
   </w:num>
   <w:num w:numId="8">
-    <w:abstractNumId w:val="6"/>
+    <w:abstractNumId w:val="7"/>
   </w:num>
   <w:num w:numId="9">
-    <w:abstractNumId w:val="10"/>
+    <w:abstractNumId w:val="12"/>
     <w:lvlOverride w:ilvl="0">
       <w:startOverride w:val="1"/>
     </w:lvlOverride>
@@ -11465,99 +11809,33 @@
   </w:num>
   <w:num w:numId="10">
     <w:abstractNumId w:val="4"/>
-    <w:lvlOverride w:ilvl="0"/>
-    <w:lvlOverride w:ilvl="1"/>
-    <w:lvlOverride w:ilvl="2"/>
-    <w:lvlOverride w:ilvl="3"/>
-    <w:lvlOverride w:ilvl="4"/>
-    <w:lvlOverride w:ilvl="5"/>
-    <w:lvlOverride w:ilvl="6"/>
-    <w:lvlOverride w:ilvl="7"/>
-    <w:lvlOverride w:ilvl="8"/>
   </w:num>
   <w:num w:numId="11">
     <w:abstractNumId w:val="5"/>
-    <w:lvlOverride w:ilvl="0"/>
-    <w:lvlOverride w:ilvl="1"/>
-    <w:lvlOverride w:ilvl="2"/>
-    <w:lvlOverride w:ilvl="3"/>
-    <w:lvlOverride w:ilvl="4"/>
-    <w:lvlOverride w:ilvl="5"/>
-    <w:lvlOverride w:ilvl="6"/>
-    <w:lvlOverride w:ilvl="7"/>
-    <w:lvlOverride w:ilvl="8"/>
   </w:num>
   <w:num w:numId="12">
-    <w:abstractNumId w:val="6"/>
-    <w:lvlOverride w:ilvl="0"/>
-    <w:lvlOverride w:ilvl="1"/>
-    <w:lvlOverride w:ilvl="2"/>
-    <w:lvlOverride w:ilvl="3"/>
-    <w:lvlOverride w:ilvl="4"/>
-    <w:lvlOverride w:ilvl="5"/>
-    <w:lvlOverride w:ilvl="6"/>
-    <w:lvlOverride w:ilvl="7"/>
-    <w:lvlOverride w:ilvl="8"/>
+    <w:abstractNumId w:val="7"/>
   </w:num>
   <w:num w:numId="13">
     <w:abstractNumId w:val="0"/>
-    <w:lvlOverride w:ilvl="0"/>
-    <w:lvlOverride w:ilvl="1"/>
-    <w:lvlOverride w:ilvl="2"/>
-    <w:lvlOverride w:ilvl="3"/>
-    <w:lvlOverride w:ilvl="4"/>
-    <w:lvlOverride w:ilvl="5"/>
-    <w:lvlOverride w:ilvl="6"/>
-    <w:lvlOverride w:ilvl="7"/>
-    <w:lvlOverride w:ilvl="8"/>
   </w:num>
   <w:num w:numId="14">
-    <w:abstractNumId w:val="7"/>
-    <w:lvlOverride w:ilvl="0"/>
-    <w:lvlOverride w:ilvl="1"/>
-    <w:lvlOverride w:ilvl="2"/>
-    <w:lvlOverride w:ilvl="3"/>
-    <w:lvlOverride w:ilvl="4"/>
-    <w:lvlOverride w:ilvl="5"/>
-    <w:lvlOverride w:ilvl="6"/>
-    <w:lvlOverride w:ilvl="7"/>
-    <w:lvlOverride w:ilvl="8"/>
+    <w:abstractNumId w:val="8"/>
   </w:num>
   <w:num w:numId="15">
     <w:abstractNumId w:val="2"/>
-    <w:lvlOverride w:ilvl="0"/>
-    <w:lvlOverride w:ilvl="1"/>
-    <w:lvlOverride w:ilvl="2"/>
-    <w:lvlOverride w:ilvl="3"/>
-    <w:lvlOverride w:ilvl="4"/>
-    <w:lvlOverride w:ilvl="5"/>
-    <w:lvlOverride w:ilvl="6"/>
-    <w:lvlOverride w:ilvl="7"/>
-    <w:lvlOverride w:ilvl="8"/>
   </w:num>
   <w:num w:numId="16">
     <w:abstractNumId w:val="1"/>
-    <w:lvlOverride w:ilvl="0"/>
-    <w:lvlOverride w:ilvl="1"/>
-    <w:lvlOverride w:ilvl="2"/>
-    <w:lvlOverride w:ilvl="3"/>
-    <w:lvlOverride w:ilvl="4"/>
-    <w:lvlOverride w:ilvl="5"/>
-    <w:lvlOverride w:ilvl="6"/>
-    <w:lvlOverride w:ilvl="7"/>
-    <w:lvlOverride w:ilvl="8"/>
   </w:num>
   <w:num w:numId="17">
-    <w:abstractNumId w:val="9"/>
-    <w:lvlOverride w:ilvl="0"/>
-    <w:lvlOverride w:ilvl="1"/>
-    <w:lvlOverride w:ilvl="2"/>
-    <w:lvlOverride w:ilvl="3"/>
-    <w:lvlOverride w:ilvl="4"/>
-    <w:lvlOverride w:ilvl="5"/>
-    <w:lvlOverride w:ilvl="6"/>
-    <w:lvlOverride w:ilvl="7"/>
-    <w:lvlOverride w:ilvl="8"/>
+    <w:abstractNumId w:val="10"/>
+  </w:num>
+  <w:num w:numId="18">
+    <w:abstractNumId w:val="6"/>
+  </w:num>
+  <w:num w:numId="19">
+    <w:abstractNumId w:val="11"/>
   </w:num>
 </w:numbering>
 </file>

</xml_diff>

<commit_message>
added some web ui
</commit_message>
<xml_diff>
--- a/RPS-Chernova.docx
+++ b/RPS-Chernova.docx
@@ -9260,27 +9260,14 @@
       <w:r>
         <w:t xml:space="preserve">Рисунок </w:t>
       </w:r>
-      <w:r>
-        <w:fldChar w:fldCharType="begin"/>
-      </w:r>
-      <w:r>
-        <w:instrText xml:space="preserve"> SEQ Рисунок \* ARABIC </w:instrText>
-      </w:r>
-      <w:r>
-        <w:fldChar w:fldCharType="separate"/>
-      </w:r>
-      <w:r>
-        <w:rPr>
-          <w:noProof/>
-        </w:rPr>
-        <w:t>1</w:t>
-      </w:r>
-      <w:r>
-        <w:rPr>
-          <w:noProof/>
-        </w:rPr>
-        <w:fldChar w:fldCharType="end"/>
-      </w:r>
+      <w:fldSimple w:instr=" SEQ Рисунок \* ARABIC ">
+        <w:r>
+          <w:rPr>
+            <w:noProof/>
+          </w:rPr>
+          <w:t>1</w:t>
+        </w:r>
+      </w:fldSimple>
       <w:r>
         <w:t>.Диаграмма прецедентов</w:t>
       </w:r>
@@ -9318,7 +9305,67 @@
           <w:sz w:val="28"/>
         </w:rPr>
         <w:lastRenderedPageBreak/>
-        <w:t>На согласовании.</w:t>
+        <w:t xml:space="preserve">При постоянной деятельности приложения должны использоваться следующие документы: </w:t>
+      </w:r>
+    </w:p>
+    <w:p>
+      <w:pPr>
+        <w:pStyle w:val="a3"/>
+        <w:numPr>
+          <w:ilvl w:val="0"/>
+          <w:numId w:val="20"/>
+        </w:numPr>
+        <w:rPr>
+          <w:rFonts w:ascii="Times New Roman" w:hAnsi="Times New Roman" w:cs="Times New Roman"/>
+          <w:sz w:val="28"/>
+        </w:rPr>
+      </w:pPr>
+      <w:r>
+        <w:rPr>
+          <w:rFonts w:ascii="Times New Roman" w:hAnsi="Times New Roman" w:cs="Times New Roman"/>
+          <w:sz w:val="28"/>
+        </w:rPr>
+        <w:t>Трудовой договор (или договор с партнёрами): если приложение будет использовать курсы других авторов.</w:t>
+      </w:r>
+    </w:p>
+    <w:p>
+      <w:pPr>
+        <w:pStyle w:val="a3"/>
+        <w:numPr>
+          <w:ilvl w:val="0"/>
+          <w:numId w:val="20"/>
+        </w:numPr>
+        <w:rPr>
+          <w:rFonts w:ascii="Times New Roman" w:hAnsi="Times New Roman" w:cs="Times New Roman"/>
+          <w:sz w:val="28"/>
+        </w:rPr>
+      </w:pPr>
+      <w:r>
+        <w:rPr>
+          <w:rFonts w:ascii="Times New Roman" w:hAnsi="Times New Roman" w:cs="Times New Roman"/>
+          <w:sz w:val="28"/>
+        </w:rPr>
+        <w:t>Договор публичной оферты для пользователя (акцептом является согласие на присоединение к платному курсу).</w:t>
+      </w:r>
+    </w:p>
+    <w:p>
+      <w:pPr>
+        <w:pStyle w:val="a3"/>
+        <w:numPr>
+          <w:ilvl w:val="0"/>
+          <w:numId w:val="20"/>
+        </w:numPr>
+        <w:rPr>
+          <w:rFonts w:ascii="Times New Roman" w:hAnsi="Times New Roman" w:cs="Times New Roman"/>
+          <w:sz w:val="28"/>
+        </w:rPr>
+      </w:pPr>
+      <w:r>
+        <w:rPr>
+          <w:rFonts w:ascii="Times New Roman" w:hAnsi="Times New Roman" w:cs="Times New Roman"/>
+          <w:sz w:val="28"/>
+        </w:rPr>
+        <w:t>Согласие на обработку персональных данных.</w:t>
       </w:r>
     </w:p>
     <w:p>
@@ -9337,6 +9384,38 @@
           <w:sz w:val="28"/>
         </w:rPr>
         <w:t>Анализ бизнес-процессов</w:t>
+      </w:r>
+    </w:p>
+    <w:p>
+      <w:pPr>
+        <w:ind w:firstLine="567"/>
+        <w:rPr>
+          <w:rFonts w:ascii="Times New Roman" w:hAnsi="Times New Roman" w:cs="Times New Roman"/>
+          <w:sz w:val="28"/>
+        </w:rPr>
+      </w:pPr>
+      <w:r>
+        <w:rPr>
+          <w:rFonts w:ascii="Times New Roman" w:hAnsi="Times New Roman" w:cs="Times New Roman"/>
+          <w:sz w:val="28"/>
+        </w:rPr>
+        <w:t>Бизнес-процесс: работа с клиентом.</w:t>
+      </w:r>
+    </w:p>
+    <w:p>
+      <w:pPr>
+        <w:ind w:firstLine="567"/>
+        <w:rPr>
+          <w:rFonts w:ascii="Times New Roman" w:hAnsi="Times New Roman" w:cs="Times New Roman"/>
+          <w:sz w:val="28"/>
+        </w:rPr>
+      </w:pPr>
+      <w:r>
+        <w:rPr>
+          <w:rFonts w:ascii="Times New Roman" w:hAnsi="Times New Roman" w:cs="Times New Roman"/>
+          <w:sz w:val="28"/>
+        </w:rPr>
+        <w:t>Описание зон ответственности пользователей системы (ролей).</w:t>
       </w:r>
     </w:p>
     <w:p>
@@ -9579,6 +9658,7 @@
           <w:rFonts w:ascii="Times New Roman" w:hAnsi="Times New Roman" w:cs="Times New Roman"/>
           <w:sz w:val="28"/>
         </w:rPr>
+        <w:lastRenderedPageBreak/>
         <w:t xml:space="preserve">Программная система должна быть надёжной, т.е. должна сохранять работоспособное состояние на протяжении долгого времени. Потеря данных пользователя считается недопустимой. </w:t>
       </w:r>
     </w:p>
@@ -9635,7 +9715,6 @@
           <w:rFonts w:ascii="Times New Roman" w:hAnsi="Times New Roman" w:cs="Times New Roman"/>
           <w:sz w:val="28"/>
         </w:rPr>
-        <w:lastRenderedPageBreak/>
         <w:t xml:space="preserve">Ниже представлено описание основных веток, которые предполагается использовать в закрытом репозитории на </w:t>
       </w:r>
       <w:r>
@@ -9931,7 +10010,15 @@
           <w:rFonts w:ascii="Times New Roman" w:hAnsi="Times New Roman" w:cs="Times New Roman"/>
           <w:sz w:val="28"/>
         </w:rPr>
-        <w:t>Многие отмечали, что после получения диплома им приходилось использовать дополнительные средства получения образования, чтобы получить работу, при том что во время обучения из-за вышеизложенных причин у них не было возможности найти работу и таким образом оплатить свои вложения в будущем.</w:t>
+        <w:t xml:space="preserve">Многие отмечали, что после получения диплома им приходилось использовать дополнительные средства получения образования, чтобы получить работу, при том что во время обучения из-за вышеизложенных </w:t>
+      </w:r>
+      <w:r>
+        <w:rPr>
+          <w:rFonts w:ascii="Times New Roman" w:hAnsi="Times New Roman" w:cs="Times New Roman"/>
+          <w:sz w:val="28"/>
+        </w:rPr>
+        <w:lastRenderedPageBreak/>
+        <w:t>причин у них не было возможности найти работу и таким образом оплатить свои вложения в будущем.</w:t>
       </w:r>
     </w:p>
     <w:p>
@@ -9947,15 +10034,7 @@
           <w:rFonts w:ascii="Times New Roman" w:hAnsi="Times New Roman" w:cs="Times New Roman"/>
           <w:sz w:val="28"/>
         </w:rPr>
-        <w:t xml:space="preserve">Таким образом, данная программная система может заинтересовать, в первую очередь, людей, активно участвующих в процессе образования и самообразования. Это школьники, которые готовятся к экзаменам и олимпиадам, студенты, стремящиеся расширить свои знания, люди, повышающие свою квалификацию или стремящиеся сменить её. Они смогут воспользоваться программной системой, чтобы отыскать курсы по необходимым специальностям. При этом курсы могут служить как для </w:t>
-      </w:r>
-      <w:r>
-        <w:rPr>
-          <w:rFonts w:ascii="Times New Roman" w:hAnsi="Times New Roman" w:cs="Times New Roman"/>
-          <w:sz w:val="28"/>
-        </w:rPr>
-        <w:lastRenderedPageBreak/>
-        <w:t xml:space="preserve">самообразования пользователя, расширения кругозора, так и для получения информации по каким-то специализированным областям, регулярного решения тестов и плановой подготовки. </w:t>
+        <w:t xml:space="preserve">Таким образом, данная программная система может заинтересовать, в первую очередь, людей, активно участвующих в процессе образования и самообразования. Это школьники, которые готовятся к экзаменам и олимпиадам, студенты, стремящиеся расширить свои знания, люди, повышающие свою квалификацию или стремящиеся сменить её. Они смогут воспользоваться программной системой, чтобы отыскать курсы по необходимым специальностям. При этом курсы могут служить как для самообразования пользователя, расширения кругозора, так и для получения информации по каким-то специализированным областям, регулярного решения тестов и плановой подготовки. </w:t>
       </w:r>
     </w:p>
     <w:p>
@@ -10132,6 +10211,7 @@
           <w:sz w:val="28"/>
           <w:szCs w:val="28"/>
         </w:rPr>
+        <w:lastRenderedPageBreak/>
         <w:t xml:space="preserve">«Чат» содержит диалоги с группами курсов. Щёлкнув по диалогу, пользователь попадёт в диалог. </w:t>
       </w:r>
     </w:p>
@@ -10228,7 +10308,26 @@
           <w:sz w:val="28"/>
           <w:szCs w:val="28"/>
         </w:rPr>
-        <w:lastRenderedPageBreak/>
+        <w:t xml:space="preserve">Добавить вообще все экраны. </w:t>
+      </w:r>
+    </w:p>
+    <w:p>
+      <w:pPr>
+        <w:spacing w:line="240" w:lineRule="atLeast"/>
+        <w:ind w:firstLine="567"/>
+        <w:jc w:val="both"/>
+        <w:rPr>
+          <w:rFonts w:ascii="Times New Roman" w:hAnsi="Times New Roman" w:cs="Times New Roman"/>
+          <w:sz w:val="28"/>
+          <w:szCs w:val="28"/>
+        </w:rPr>
+      </w:pPr>
+      <w:r>
+        <w:rPr>
+          <w:rFonts w:ascii="Times New Roman" w:hAnsi="Times New Roman" w:cs="Times New Roman"/>
+          <w:sz w:val="28"/>
+          <w:szCs w:val="28"/>
+        </w:rPr>
         <w:t>Ниже представлены основные эскизы интерфейса пользователя.</w:t>
       </w:r>
       <w:r>
@@ -10239,8 +10338,6 @@
         </w:rPr>
         <w:t xml:space="preserve"> Материалы и Учить в разработке.</w:t>
       </w:r>
-      <w:bookmarkStart w:id="0" w:name="_GoBack"/>
-      <w:bookmarkEnd w:id="0"/>
     </w:p>
     <w:p>
       <w:pPr>
@@ -10340,14 +10437,27 @@
       <w:r>
         <w:t xml:space="preserve">Рисунок </w:t>
       </w:r>
-      <w:fldSimple w:instr=" SEQ Рисунок \* ARABIC ">
-        <w:r>
-          <w:rPr>
-            <w:noProof/>
-          </w:rPr>
-          <w:t>2</w:t>
-        </w:r>
-      </w:fldSimple>
+      <w:r>
+        <w:fldChar w:fldCharType="begin"/>
+      </w:r>
+      <w:r>
+        <w:instrText xml:space="preserve"> SEQ Рисунок \* ARABIC </w:instrText>
+      </w:r>
+      <w:r>
+        <w:fldChar w:fldCharType="separate"/>
+      </w:r>
+      <w:r>
+        <w:rPr>
+          <w:noProof/>
+        </w:rPr>
+        <w:t>2</w:t>
+      </w:r>
+      <w:r>
+        <w:rPr>
+          <w:noProof/>
+        </w:rPr>
+        <w:fldChar w:fldCharType="end"/>
+      </w:r>
       <w:r>
         <w:t>. Форма входа (светлая тема)</w:t>
       </w:r>
@@ -10415,14 +10525,27 @@
       <w:r>
         <w:t xml:space="preserve">Рисунок </w:t>
       </w:r>
-      <w:fldSimple w:instr=" SEQ Рисунок \* ARABIC ">
-        <w:r>
-          <w:rPr>
-            <w:noProof/>
-          </w:rPr>
-          <w:t>3</w:t>
-        </w:r>
-      </w:fldSimple>
+      <w:r>
+        <w:fldChar w:fldCharType="begin"/>
+      </w:r>
+      <w:r>
+        <w:instrText xml:space="preserve"> SEQ Рисунок \* ARABIC </w:instrText>
+      </w:r>
+      <w:r>
+        <w:fldChar w:fldCharType="separate"/>
+      </w:r>
+      <w:r>
+        <w:rPr>
+          <w:noProof/>
+        </w:rPr>
+        <w:t>3</w:t>
+      </w:r>
+      <w:r>
+        <w:rPr>
+          <w:noProof/>
+        </w:rPr>
+        <w:fldChar w:fldCharType="end"/>
+      </w:r>
       <w:r>
         <w:t>. Форма входа (тёмная тема)</w:t>
       </w:r>
@@ -10526,14 +10649,27 @@
       <w:r>
         <w:t xml:space="preserve">Рисунок </w:t>
       </w:r>
-      <w:fldSimple w:instr=" SEQ Рисунок \* ARABIC ">
-        <w:r>
-          <w:rPr>
-            <w:noProof/>
-          </w:rPr>
-          <w:t>4</w:t>
-        </w:r>
-      </w:fldSimple>
+      <w:r>
+        <w:fldChar w:fldCharType="begin"/>
+      </w:r>
+      <w:r>
+        <w:instrText xml:space="preserve"> SEQ Рисунок \* ARABIC </w:instrText>
+      </w:r>
+      <w:r>
+        <w:fldChar w:fldCharType="separate"/>
+      </w:r>
+      <w:r>
+        <w:rPr>
+          <w:noProof/>
+        </w:rPr>
+        <w:t>4</w:t>
+      </w:r>
+      <w:r>
+        <w:rPr>
+          <w:noProof/>
+        </w:rPr>
+        <w:fldChar w:fldCharType="end"/>
+      </w:r>
       <w:r>
         <w:t>. Профиль пользователя (светлая тема)</w:t>
       </w:r>
@@ -10601,14 +10737,27 @@
       <w:r>
         <w:t xml:space="preserve">Рисунок </w:t>
       </w:r>
-      <w:fldSimple w:instr=" SEQ Рисунок \* ARABIC ">
-        <w:r>
-          <w:rPr>
-            <w:noProof/>
-          </w:rPr>
-          <w:t>5</w:t>
-        </w:r>
-      </w:fldSimple>
+      <w:r>
+        <w:fldChar w:fldCharType="begin"/>
+      </w:r>
+      <w:r>
+        <w:instrText xml:space="preserve"> SEQ Рисунок \* ARABIC </w:instrText>
+      </w:r>
+      <w:r>
+        <w:fldChar w:fldCharType="separate"/>
+      </w:r>
+      <w:r>
+        <w:rPr>
+          <w:noProof/>
+        </w:rPr>
+        <w:t>5</w:t>
+      </w:r>
+      <w:r>
+        <w:rPr>
+          <w:noProof/>
+        </w:rPr>
+        <w:fldChar w:fldCharType="end"/>
+      </w:r>
       <w:r>
         <w:t>. Форма пользователя (тёмная тема)</w:t>
       </w:r>
@@ -10716,14 +10865,27 @@
       <w:r>
         <w:t xml:space="preserve">Рисунок </w:t>
       </w:r>
-      <w:fldSimple w:instr=" SEQ Рисунок \* ARABIC ">
-        <w:r>
-          <w:rPr>
-            <w:noProof/>
-          </w:rPr>
-          <w:t>6</w:t>
-        </w:r>
-      </w:fldSimple>
+      <w:r>
+        <w:fldChar w:fldCharType="begin"/>
+      </w:r>
+      <w:r>
+        <w:instrText xml:space="preserve"> SEQ Рисунок \* ARABIC </w:instrText>
+      </w:r>
+      <w:r>
+        <w:fldChar w:fldCharType="separate"/>
+      </w:r>
+      <w:r>
+        <w:rPr>
+          <w:noProof/>
+        </w:rPr>
+        <w:t>6</w:t>
+      </w:r>
+      <w:r>
+        <w:rPr>
+          <w:noProof/>
+        </w:rPr>
+        <w:fldChar w:fldCharType="end"/>
+      </w:r>
       <w:r>
         <w:t>. Чат.</w:t>
       </w:r>
@@ -10827,14 +10989,27 @@
       <w:r>
         <w:t xml:space="preserve">Рисунок </w:t>
       </w:r>
-      <w:fldSimple w:instr=" SEQ Рисунок \* ARABIC ">
-        <w:r>
-          <w:rPr>
-            <w:noProof/>
-          </w:rPr>
-          <w:t>7</w:t>
-        </w:r>
-      </w:fldSimple>
+      <w:r>
+        <w:fldChar w:fldCharType="begin"/>
+      </w:r>
+      <w:r>
+        <w:instrText xml:space="preserve"> SEQ Рисунок \* ARABIC </w:instrText>
+      </w:r>
+      <w:r>
+        <w:fldChar w:fldCharType="separate"/>
+      </w:r>
+      <w:r>
+        <w:rPr>
+          <w:noProof/>
+        </w:rPr>
+        <w:t>7</w:t>
+      </w:r>
+      <w:r>
+        <w:rPr>
+          <w:noProof/>
+        </w:rPr>
+        <w:fldChar w:fldCharType="end"/>
+      </w:r>
       <w:r>
         <w:t>. Лента  (тёмная тема)</w:t>
       </w:r>
@@ -10902,40 +11077,528 @@
       <w:r>
         <w:t xml:space="preserve">Рисунок </w:t>
       </w:r>
+      <w:r>
+        <w:fldChar w:fldCharType="begin"/>
+      </w:r>
+      <w:r>
+        <w:instrText xml:space="preserve"> SEQ Рисунок \* ARABIC </w:instrText>
+      </w:r>
+      <w:r>
+        <w:fldChar w:fldCharType="separate"/>
+      </w:r>
+      <w:r>
+        <w:rPr>
+          <w:noProof/>
+        </w:rPr>
+        <w:t>8</w:t>
+      </w:r>
+      <w:r>
+        <w:rPr>
+          <w:noProof/>
+        </w:rPr>
+        <w:fldChar w:fldCharType="end"/>
+      </w:r>
+      <w:r>
+        <w:t>. Лента  (светлая тема)</w:t>
+      </w:r>
+    </w:p>
+    <w:p>
+      <w:pPr>
+        <w:spacing w:line="240" w:lineRule="atLeast"/>
+        <w:ind w:firstLine="567"/>
+        <w:jc w:val="both"/>
+        <w:rPr>
+          <w:rFonts w:ascii="Times New Roman" w:hAnsi="Times New Roman" w:cs="Times New Roman"/>
+          <w:sz w:val="28"/>
+          <w:szCs w:val="28"/>
+        </w:rPr>
+      </w:pPr>
+      <w:r>
+        <w:rPr>
+          <w:rFonts w:ascii="Times New Roman" w:hAnsi="Times New Roman" w:cs="Times New Roman"/>
+          <w:sz w:val="28"/>
+          <w:szCs w:val="28"/>
+        </w:rPr>
+        <w:t>Форма входа, форма регистрации и форма восстановления пароля (рис.9).</w:t>
+      </w:r>
+    </w:p>
+    <w:p>
+      <w:pPr>
+        <w:keepNext/>
+        <w:spacing w:line="240" w:lineRule="atLeast"/>
+        <w:ind w:hanging="567"/>
+        <w:jc w:val="center"/>
+      </w:pPr>
+      <w:r>
+        <w:rPr>
+          <w:noProof/>
+          <w:lang w:eastAsia="ru-RU"/>
+        </w:rPr>
+        <w:lastRenderedPageBreak/>
+        <w:drawing>
+          <wp:inline distT="0" distB="0" distL="0" distR="0" wp14:anchorId="7272EEF7" wp14:editId="4356B899">
+            <wp:extent cx="5940425" cy="3702685"/>
+            <wp:effectExtent l="0" t="0" r="3175" b="0"/>
+            <wp:docPr id="13" name="Рисунок 13"/>
+            <wp:cNvGraphicFramePr>
+              <a:graphicFrameLocks xmlns:a="http://schemas.openxmlformats.org/drawingml/2006/main" noChangeAspect="1"/>
+            </wp:cNvGraphicFramePr>
+            <a:graphic xmlns:a="http://schemas.openxmlformats.org/drawingml/2006/main">
+              <a:graphicData uri="http://schemas.openxmlformats.org/drawingml/2006/picture">
+                <pic:pic xmlns:pic="http://schemas.openxmlformats.org/drawingml/2006/picture">
+                  <pic:nvPicPr>
+                    <pic:cNvPr id="1" name=""/>
+                    <pic:cNvPicPr/>
+                  </pic:nvPicPr>
+                  <pic:blipFill>
+                    <a:blip r:embed="rId16"/>
+                    <a:stretch>
+                      <a:fillRect/>
+                    </a:stretch>
+                  </pic:blipFill>
+                  <pic:spPr>
+                    <a:xfrm>
+                      <a:off x="0" y="0"/>
+                      <a:ext cx="5940425" cy="3702685"/>
+                    </a:xfrm>
+                    <a:prstGeom prst="rect">
+                      <a:avLst/>
+                    </a:prstGeom>
+                  </pic:spPr>
+                </pic:pic>
+              </a:graphicData>
+            </a:graphic>
+          </wp:inline>
+        </w:drawing>
+      </w:r>
+    </w:p>
+    <w:p>
+      <w:pPr>
+        <w:pStyle w:val="a6"/>
+        <w:jc w:val="center"/>
+        <w:rPr>
+          <w:rFonts w:ascii="Times New Roman" w:hAnsi="Times New Roman" w:cs="Times New Roman"/>
+          <w:sz w:val="28"/>
+          <w:szCs w:val="28"/>
+        </w:rPr>
+      </w:pPr>
+      <w:r>
+        <w:t xml:space="preserve">Рисунок </w:t>
+      </w:r>
       <w:fldSimple w:instr=" SEQ Рисунок \* ARABIC ">
         <w:r>
           <w:rPr>
             <w:noProof/>
           </w:rPr>
-          <w:t>8</w:t>
+          <w:t>9</w:t>
         </w:r>
       </w:fldSimple>
       <w:r>
-        <w:t>. Лента  (светлая тема)</w:t>
-      </w:r>
-    </w:p>
-    <w:p>
-      <w:pPr>
-        <w:spacing w:line="240" w:lineRule="atLeast"/>
+        <w:t>. Форма входа</w:t>
+      </w:r>
+    </w:p>
+    <w:p>
+      <w:pPr>
+        <w:keepNext/>
+        <w:ind w:hanging="567"/>
+        <w:jc w:val="center"/>
+      </w:pPr>
+      <w:r>
+        <w:rPr>
+          <w:noProof/>
+          <w:lang w:eastAsia="ru-RU"/>
+        </w:rPr>
+        <w:drawing>
+          <wp:inline distT="0" distB="0" distL="0" distR="0" wp14:anchorId="5DECD043" wp14:editId="67A3EEF3">
+            <wp:extent cx="5940425" cy="3721100"/>
+            <wp:effectExtent l="0" t="0" r="3175" b="0"/>
+            <wp:docPr id="11" name="Рисунок 11"/>
+            <wp:cNvGraphicFramePr>
+              <a:graphicFrameLocks xmlns:a="http://schemas.openxmlformats.org/drawingml/2006/main" noChangeAspect="1"/>
+            </wp:cNvGraphicFramePr>
+            <a:graphic xmlns:a="http://schemas.openxmlformats.org/drawingml/2006/main">
+              <a:graphicData uri="http://schemas.openxmlformats.org/drawingml/2006/picture">
+                <pic:pic xmlns:pic="http://schemas.openxmlformats.org/drawingml/2006/picture">
+                  <pic:nvPicPr>
+                    <pic:cNvPr id="1" name=""/>
+                    <pic:cNvPicPr/>
+                  </pic:nvPicPr>
+                  <pic:blipFill>
+                    <a:blip r:embed="rId17"/>
+                    <a:stretch>
+                      <a:fillRect/>
+                    </a:stretch>
+                  </pic:blipFill>
+                  <pic:spPr>
+                    <a:xfrm>
+                      <a:off x="0" y="0"/>
+                      <a:ext cx="5940425" cy="3721100"/>
+                    </a:xfrm>
+                    <a:prstGeom prst="rect">
+                      <a:avLst/>
+                    </a:prstGeom>
+                  </pic:spPr>
+                </pic:pic>
+              </a:graphicData>
+            </a:graphic>
+          </wp:inline>
+        </w:drawing>
+      </w:r>
+    </w:p>
+    <w:p>
+      <w:pPr>
+        <w:pStyle w:val="a6"/>
+        <w:jc w:val="center"/>
+        <w:rPr>
+          <w:rFonts w:ascii="Times New Roman" w:hAnsi="Times New Roman" w:cs="Times New Roman"/>
+          <w:sz w:val="28"/>
+        </w:rPr>
+      </w:pPr>
+      <w:r>
+        <w:t xml:space="preserve">Рисунок </w:t>
+      </w:r>
+      <w:fldSimple w:instr=" SEQ Рисунок \* ARABIC ">
+        <w:r>
+          <w:rPr>
+            <w:noProof/>
+          </w:rPr>
+          <w:t>10</w:t>
+        </w:r>
+      </w:fldSimple>
+      <w:r>
+        <w:t>. Форма регистрации</w:t>
+      </w:r>
+    </w:p>
+    <w:p>
+      <w:pPr>
+        <w:keepNext/>
+        <w:ind w:hanging="567"/>
+        <w:jc w:val="center"/>
+      </w:pPr>
+      <w:r>
+        <w:rPr>
+          <w:noProof/>
+          <w:lang w:eastAsia="ru-RU"/>
+        </w:rPr>
+        <w:lastRenderedPageBreak/>
+        <w:drawing>
+          <wp:inline distT="0" distB="0" distL="0" distR="0" wp14:anchorId="4C15174B" wp14:editId="602B6665">
+            <wp:extent cx="5940425" cy="3709035"/>
+            <wp:effectExtent l="0" t="0" r="3175" b="5715"/>
+            <wp:docPr id="12" name="Рисунок 12"/>
+            <wp:cNvGraphicFramePr>
+              <a:graphicFrameLocks xmlns:a="http://schemas.openxmlformats.org/drawingml/2006/main" noChangeAspect="1"/>
+            </wp:cNvGraphicFramePr>
+            <a:graphic xmlns:a="http://schemas.openxmlformats.org/drawingml/2006/main">
+              <a:graphicData uri="http://schemas.openxmlformats.org/drawingml/2006/picture">
+                <pic:pic xmlns:pic="http://schemas.openxmlformats.org/drawingml/2006/picture">
+                  <pic:nvPicPr>
+                    <pic:cNvPr id="1" name=""/>
+                    <pic:cNvPicPr/>
+                  </pic:nvPicPr>
+                  <pic:blipFill>
+                    <a:blip r:embed="rId18"/>
+                    <a:stretch>
+                      <a:fillRect/>
+                    </a:stretch>
+                  </pic:blipFill>
+                  <pic:spPr>
+                    <a:xfrm>
+                      <a:off x="0" y="0"/>
+                      <a:ext cx="5940425" cy="3709035"/>
+                    </a:xfrm>
+                    <a:prstGeom prst="rect">
+                      <a:avLst/>
+                    </a:prstGeom>
+                  </pic:spPr>
+                </pic:pic>
+              </a:graphicData>
+            </a:graphic>
+          </wp:inline>
+        </w:drawing>
+      </w:r>
+    </w:p>
+    <w:p>
+      <w:pPr>
+        <w:pStyle w:val="a6"/>
+        <w:jc w:val="center"/>
+      </w:pPr>
+      <w:r>
+        <w:t xml:space="preserve">Рисунок </w:t>
+      </w:r>
+      <w:fldSimple w:instr=" SEQ Рисунок \* ARABIC ">
+        <w:r>
+          <w:rPr>
+            <w:noProof/>
+          </w:rPr>
+          <w:t>11</w:t>
+        </w:r>
+      </w:fldSimple>
+      <w:r>
+        <w:t>. Форма восстановления пароля</w:t>
+      </w:r>
+    </w:p>
+    <w:p>
+      <w:pPr>
         <w:ind w:firstLine="567"/>
-        <w:jc w:val="both"/>
-        <w:rPr>
-          <w:rFonts w:ascii="Times New Roman" w:hAnsi="Times New Roman" w:cs="Times New Roman"/>
-          <w:sz w:val="28"/>
-          <w:szCs w:val="28"/>
-        </w:rPr>
-      </w:pPr>
-    </w:p>
-    <w:p>
-      <w:pPr>
-        <w:ind w:firstLine="567"/>
-        <w:rPr>
-          <w:rFonts w:ascii="Times New Roman" w:hAnsi="Times New Roman" w:cs="Times New Roman"/>
-          <w:sz w:val="28"/>
-        </w:rPr>
-      </w:pPr>
+        <w:rPr>
+          <w:rFonts w:ascii="Times New Roman" w:hAnsi="Times New Roman" w:cs="Times New Roman"/>
+          <w:sz w:val="28"/>
+        </w:rPr>
+      </w:pPr>
+      <w:r>
+        <w:rPr>
+          <w:rFonts w:ascii="Times New Roman" w:hAnsi="Times New Roman" w:cs="Times New Roman"/>
+          <w:sz w:val="28"/>
+        </w:rPr>
+        <w:t>Окно специализации</w:t>
+      </w:r>
+      <w:r>
+        <w:rPr>
+          <w:rFonts w:ascii="Times New Roman" w:hAnsi="Times New Roman" w:cs="Times New Roman"/>
+          <w:sz w:val="28"/>
+        </w:rPr>
+        <w:t xml:space="preserve"> (рис.12)</w:t>
+      </w:r>
+      <w:r>
+        <w:rPr>
+          <w:rFonts w:ascii="Times New Roman" w:hAnsi="Times New Roman" w:cs="Times New Roman"/>
+          <w:sz w:val="28"/>
+        </w:rPr>
+        <w:t xml:space="preserve">. </w:t>
+      </w:r>
+    </w:p>
+    <w:p>
+      <w:pPr>
+        <w:keepNext/>
+        <w:ind w:hanging="567"/>
+        <w:jc w:val="center"/>
+      </w:pPr>
+      <w:r>
+        <w:rPr>
+          <w:noProof/>
+          <w:lang w:eastAsia="ru-RU"/>
+        </w:rPr>
+        <w:drawing>
+          <wp:inline distT="0" distB="0" distL="0" distR="0" wp14:anchorId="2037F323" wp14:editId="1D7747A7">
+            <wp:extent cx="5940425" cy="3770630"/>
+            <wp:effectExtent l="0" t="0" r="3175" b="1270"/>
+            <wp:docPr id="14" name="Рисунок 14"/>
+            <wp:cNvGraphicFramePr>
+              <a:graphicFrameLocks xmlns:a="http://schemas.openxmlformats.org/drawingml/2006/main" noChangeAspect="1"/>
+            </wp:cNvGraphicFramePr>
+            <a:graphic xmlns:a="http://schemas.openxmlformats.org/drawingml/2006/main">
+              <a:graphicData uri="http://schemas.openxmlformats.org/drawingml/2006/picture">
+                <pic:pic xmlns:pic="http://schemas.openxmlformats.org/drawingml/2006/picture">
+                  <pic:nvPicPr>
+                    <pic:cNvPr id="1" name=""/>
+                    <pic:cNvPicPr/>
+                  </pic:nvPicPr>
+                  <pic:blipFill>
+                    <a:blip r:embed="rId19"/>
+                    <a:stretch>
+                      <a:fillRect/>
+                    </a:stretch>
+                  </pic:blipFill>
+                  <pic:spPr>
+                    <a:xfrm>
+                      <a:off x="0" y="0"/>
+                      <a:ext cx="5940425" cy="3770630"/>
+                    </a:xfrm>
+                    <a:prstGeom prst="rect">
+                      <a:avLst/>
+                    </a:prstGeom>
+                  </pic:spPr>
+                </pic:pic>
+              </a:graphicData>
+            </a:graphic>
+          </wp:inline>
+        </w:drawing>
+      </w:r>
+    </w:p>
+    <w:p>
+      <w:pPr>
+        <w:pStyle w:val="a6"/>
+        <w:jc w:val="center"/>
+      </w:pPr>
+      <w:r>
+        <w:t xml:space="preserve">Рисунок </w:t>
+      </w:r>
+      <w:fldSimple w:instr=" SEQ Рисунок \* ARABIC ">
+        <w:r>
+          <w:rPr>
+            <w:noProof/>
+          </w:rPr>
+          <w:t>12</w:t>
+        </w:r>
+      </w:fldSimple>
+      <w:r>
+        <w:t xml:space="preserve">. Окно специализации </w:t>
+      </w:r>
     </w:p>
     <w:p/>
+    <w:p>
+      <w:pPr>
+        <w:ind w:firstLine="709"/>
+        <w:rPr>
+          <w:rFonts w:ascii="Times New Roman" w:hAnsi="Times New Roman" w:cs="Times New Roman"/>
+          <w:sz w:val="28"/>
+          <w:szCs w:val="28"/>
+        </w:rPr>
+      </w:pPr>
+      <w:r>
+        <w:rPr>
+          <w:rFonts w:ascii="Times New Roman" w:hAnsi="Times New Roman" w:cs="Times New Roman"/>
+          <w:sz w:val="28"/>
+          <w:szCs w:val="28"/>
+        </w:rPr>
+        <w:t>Форма чата.</w:t>
+      </w:r>
+    </w:p>
+    <w:p>
+      <w:pPr>
+        <w:keepNext/>
+        <w:ind w:hanging="567"/>
+        <w:jc w:val="center"/>
+      </w:pPr>
+      <w:r>
+        <w:rPr>
+          <w:noProof/>
+          <w:lang w:eastAsia="ru-RU"/>
+        </w:rPr>
+        <w:lastRenderedPageBreak/>
+        <w:drawing>
+          <wp:inline distT="0" distB="0" distL="0" distR="0" wp14:anchorId="4843579E" wp14:editId="5A8523CF">
+            <wp:extent cx="5940425" cy="3656965"/>
+            <wp:effectExtent l="0" t="0" r="3175" b="635"/>
+            <wp:docPr id="15" name="Рисунок 15"/>
+            <wp:cNvGraphicFramePr>
+              <a:graphicFrameLocks xmlns:a="http://schemas.openxmlformats.org/drawingml/2006/main" noChangeAspect="1"/>
+            </wp:cNvGraphicFramePr>
+            <a:graphic xmlns:a="http://schemas.openxmlformats.org/drawingml/2006/main">
+              <a:graphicData uri="http://schemas.openxmlformats.org/drawingml/2006/picture">
+                <pic:pic xmlns:pic="http://schemas.openxmlformats.org/drawingml/2006/picture">
+                  <pic:nvPicPr>
+                    <pic:cNvPr id="1" name=""/>
+                    <pic:cNvPicPr/>
+                  </pic:nvPicPr>
+                  <pic:blipFill>
+                    <a:blip r:embed="rId20"/>
+                    <a:stretch>
+                      <a:fillRect/>
+                    </a:stretch>
+                  </pic:blipFill>
+                  <pic:spPr>
+                    <a:xfrm>
+                      <a:off x="0" y="0"/>
+                      <a:ext cx="5940425" cy="3656965"/>
+                    </a:xfrm>
+                    <a:prstGeom prst="rect">
+                      <a:avLst/>
+                    </a:prstGeom>
+                  </pic:spPr>
+                </pic:pic>
+              </a:graphicData>
+            </a:graphic>
+          </wp:inline>
+        </w:drawing>
+      </w:r>
+    </w:p>
+    <w:p>
+      <w:pPr>
+        <w:pStyle w:val="a6"/>
+        <w:jc w:val="center"/>
+      </w:pPr>
+      <w:r>
+        <w:t xml:space="preserve">Рисунок </w:t>
+      </w:r>
+      <w:fldSimple w:instr=" SEQ Рисунок \* ARABIC ">
+        <w:r>
+          <w:rPr>
+            <w:noProof/>
+          </w:rPr>
+          <w:t>13</w:t>
+        </w:r>
+      </w:fldSimple>
+      <w:r>
+        <w:t>. Форма чата</w:t>
+      </w:r>
+    </w:p>
+    <w:p/>
+    <w:p>
+      <w:pPr>
+        <w:keepNext/>
+        <w:ind w:hanging="567"/>
+        <w:jc w:val="center"/>
+      </w:pPr>
+      <w:r>
+        <w:rPr>
+          <w:noProof/>
+          <w:lang w:eastAsia="ru-RU"/>
+        </w:rPr>
+        <w:drawing>
+          <wp:inline distT="0" distB="0" distL="0" distR="0" wp14:anchorId="00D39013" wp14:editId="4F4ADE1A">
+            <wp:extent cx="5940425" cy="3717290"/>
+            <wp:effectExtent l="0" t="0" r="3175" b="0"/>
+            <wp:docPr id="16" name="Рисунок 16"/>
+            <wp:cNvGraphicFramePr>
+              <a:graphicFrameLocks xmlns:a="http://schemas.openxmlformats.org/drawingml/2006/main" noChangeAspect="1"/>
+            </wp:cNvGraphicFramePr>
+            <a:graphic xmlns:a="http://schemas.openxmlformats.org/drawingml/2006/main">
+              <a:graphicData uri="http://schemas.openxmlformats.org/drawingml/2006/picture">
+                <pic:pic xmlns:pic="http://schemas.openxmlformats.org/drawingml/2006/picture">
+                  <pic:nvPicPr>
+                    <pic:cNvPr id="1" name=""/>
+                    <pic:cNvPicPr/>
+                  </pic:nvPicPr>
+                  <pic:blipFill>
+                    <a:blip r:embed="rId21"/>
+                    <a:stretch>
+                      <a:fillRect/>
+                    </a:stretch>
+                  </pic:blipFill>
+                  <pic:spPr>
+                    <a:xfrm>
+                      <a:off x="0" y="0"/>
+                      <a:ext cx="5940425" cy="3717290"/>
+                    </a:xfrm>
+                    <a:prstGeom prst="rect">
+                      <a:avLst/>
+                    </a:prstGeom>
+                  </pic:spPr>
+                </pic:pic>
+              </a:graphicData>
+            </a:graphic>
+          </wp:inline>
+        </w:drawing>
+      </w:r>
+    </w:p>
+    <w:p>
+      <w:pPr>
+        <w:pStyle w:val="a6"/>
+        <w:jc w:val="center"/>
+        <w:rPr>
+          <w:rFonts w:ascii="Times New Roman" w:hAnsi="Times New Roman" w:cs="Times New Roman"/>
+          <w:sz w:val="28"/>
+        </w:rPr>
+      </w:pPr>
+      <w:r>
+        <w:t xml:space="preserve">Рисунок </w:t>
+      </w:r>
+      <w:fldSimple w:instr=" SEQ Рисунок \* ARABIC ">
+        <w:r>
+          <w:rPr>
+            <w:noProof/>
+          </w:rPr>
+          <w:t>14</w:t>
+        </w:r>
+      </w:fldSimple>
+      <w:r>
+        <w:t>. Форма чата с выбранным диалогом</w:t>
+      </w:r>
+      <w:bookmarkStart w:id="0" w:name="_GoBack"/>
+      <w:bookmarkEnd w:id="0"/>
+    </w:p>
     <w:sectPr>
       <w:pgSz w:w="11906" w:h="16838"/>
       <w:pgMar w:top="1134" w:right="850" w:bottom="1134" w:left="1701" w:header="708" w:footer="708" w:gutter="0"/>
@@ -12129,6 +12792,119 @@
     </w:lvl>
   </w:abstractNum>
   <w:abstractNum w:abstractNumId="10" w15:restartNumberingAfterBreak="0">
+    <w:nsid w:val="66E117CC"/>
+    <w:multiLevelType w:val="hybridMultilevel"/>
+    <w:tmpl w:val="3CCA9F6E"/>
+    <w:lvl w:ilvl="0" w:tplc="04190001">
+      <w:start w:val="1"/>
+      <w:numFmt w:val="bullet"/>
+      <w:lvlText w:val=""/>
+      <w:lvlJc w:val="left"/>
+      <w:pPr>
+        <w:ind w:left="1287" w:hanging="360"/>
+      </w:pPr>
+      <w:rPr>
+        <w:rFonts w:ascii="Symbol" w:hAnsi="Symbol" w:hint="default"/>
+      </w:rPr>
+    </w:lvl>
+    <w:lvl w:ilvl="1" w:tplc="04190003" w:tentative="1">
+      <w:start w:val="1"/>
+      <w:numFmt w:val="bullet"/>
+      <w:lvlText w:val="o"/>
+      <w:lvlJc w:val="left"/>
+      <w:pPr>
+        <w:ind w:left="2007" w:hanging="360"/>
+      </w:pPr>
+      <w:rPr>
+        <w:rFonts w:ascii="Courier New" w:hAnsi="Courier New" w:cs="Courier New" w:hint="default"/>
+      </w:rPr>
+    </w:lvl>
+    <w:lvl w:ilvl="2" w:tplc="04190005" w:tentative="1">
+      <w:start w:val="1"/>
+      <w:numFmt w:val="bullet"/>
+      <w:lvlText w:val=""/>
+      <w:lvlJc w:val="left"/>
+      <w:pPr>
+        <w:ind w:left="2727" w:hanging="360"/>
+      </w:pPr>
+      <w:rPr>
+        <w:rFonts w:ascii="Wingdings" w:hAnsi="Wingdings" w:hint="default"/>
+      </w:rPr>
+    </w:lvl>
+    <w:lvl w:ilvl="3" w:tplc="04190001" w:tentative="1">
+      <w:start w:val="1"/>
+      <w:numFmt w:val="bullet"/>
+      <w:lvlText w:val=""/>
+      <w:lvlJc w:val="left"/>
+      <w:pPr>
+        <w:ind w:left="3447" w:hanging="360"/>
+      </w:pPr>
+      <w:rPr>
+        <w:rFonts w:ascii="Symbol" w:hAnsi="Symbol" w:hint="default"/>
+      </w:rPr>
+    </w:lvl>
+    <w:lvl w:ilvl="4" w:tplc="04190003" w:tentative="1">
+      <w:start w:val="1"/>
+      <w:numFmt w:val="bullet"/>
+      <w:lvlText w:val="o"/>
+      <w:lvlJc w:val="left"/>
+      <w:pPr>
+        <w:ind w:left="4167" w:hanging="360"/>
+      </w:pPr>
+      <w:rPr>
+        <w:rFonts w:ascii="Courier New" w:hAnsi="Courier New" w:cs="Courier New" w:hint="default"/>
+      </w:rPr>
+    </w:lvl>
+    <w:lvl w:ilvl="5" w:tplc="04190005" w:tentative="1">
+      <w:start w:val="1"/>
+      <w:numFmt w:val="bullet"/>
+      <w:lvlText w:val=""/>
+      <w:lvlJc w:val="left"/>
+      <w:pPr>
+        <w:ind w:left="4887" w:hanging="360"/>
+      </w:pPr>
+      <w:rPr>
+        <w:rFonts w:ascii="Wingdings" w:hAnsi="Wingdings" w:hint="default"/>
+      </w:rPr>
+    </w:lvl>
+    <w:lvl w:ilvl="6" w:tplc="04190001" w:tentative="1">
+      <w:start w:val="1"/>
+      <w:numFmt w:val="bullet"/>
+      <w:lvlText w:val=""/>
+      <w:lvlJc w:val="left"/>
+      <w:pPr>
+        <w:ind w:left="5607" w:hanging="360"/>
+      </w:pPr>
+      <w:rPr>
+        <w:rFonts w:ascii="Symbol" w:hAnsi="Symbol" w:hint="default"/>
+      </w:rPr>
+    </w:lvl>
+    <w:lvl w:ilvl="7" w:tplc="04190003" w:tentative="1">
+      <w:start w:val="1"/>
+      <w:numFmt w:val="bullet"/>
+      <w:lvlText w:val="o"/>
+      <w:lvlJc w:val="left"/>
+      <w:pPr>
+        <w:ind w:left="6327" w:hanging="360"/>
+      </w:pPr>
+      <w:rPr>
+        <w:rFonts w:ascii="Courier New" w:hAnsi="Courier New" w:cs="Courier New" w:hint="default"/>
+      </w:rPr>
+    </w:lvl>
+    <w:lvl w:ilvl="8" w:tplc="04190005" w:tentative="1">
+      <w:start w:val="1"/>
+      <w:numFmt w:val="bullet"/>
+      <w:lvlText w:val=""/>
+      <w:lvlJc w:val="left"/>
+      <w:pPr>
+        <w:ind w:left="7047" w:hanging="360"/>
+      </w:pPr>
+      <w:rPr>
+        <w:rFonts w:ascii="Wingdings" w:hAnsi="Wingdings" w:hint="default"/>
+      </w:rPr>
+    </w:lvl>
+  </w:abstractNum>
+  <w:abstractNum w:abstractNumId="11" w15:restartNumberingAfterBreak="0">
     <w:nsid w:val="6F7D5B9D"/>
     <w:multiLevelType w:val="hybridMultilevel"/>
     <w:tmpl w:val="E0C48234"/>
@@ -12241,7 +13017,7 @@
       </w:rPr>
     </w:lvl>
   </w:abstractNum>
-  <w:abstractNum w:abstractNumId="11" w15:restartNumberingAfterBreak="0">
+  <w:abstractNum w:abstractNumId="12" w15:restartNumberingAfterBreak="0">
     <w:nsid w:val="73AF47FD"/>
     <w:multiLevelType w:val="multilevel"/>
     <w:tmpl w:val="E30CE0F2"/>
@@ -12354,7 +13130,7 @@
       </w:rPr>
     </w:lvl>
   </w:abstractNum>
-  <w:abstractNum w:abstractNumId="12" w15:restartNumberingAfterBreak="0">
+  <w:abstractNum w:abstractNumId="13" w15:restartNumberingAfterBreak="0">
     <w:nsid w:val="7DA03CC2"/>
     <w:multiLevelType w:val="multilevel"/>
     <w:tmpl w:val="BAD636F6"/>
@@ -12468,7 +13244,7 @@
     </w:lvl>
   </w:abstractNum>
   <w:num w:numId="1">
-    <w:abstractNumId w:val="12"/>
+    <w:abstractNumId w:val="13"/>
   </w:num>
   <w:num w:numId="2">
     <w:abstractNumId w:val="5"/>
@@ -12492,7 +13268,7 @@
     <w:abstractNumId w:val="7"/>
   </w:num>
   <w:num w:numId="9">
-    <w:abstractNumId w:val="12"/>
+    <w:abstractNumId w:val="13"/>
     <w:lvlOverride w:ilvl="0">
       <w:startOverride w:val="1"/>
     </w:lvlOverride>
@@ -12543,13 +13319,16 @@
     <w:abstractNumId w:val="1"/>
   </w:num>
   <w:num w:numId="17">
-    <w:abstractNumId w:val="10"/>
+    <w:abstractNumId w:val="11"/>
   </w:num>
   <w:num w:numId="18">
     <w:abstractNumId w:val="6"/>
   </w:num>
   <w:num w:numId="19">
-    <w:abstractNumId w:val="11"/>
+    <w:abstractNumId w:val="12"/>
+  </w:num>
+  <w:num w:numId="20">
+    <w:abstractNumId w:val="10"/>
   </w:num>
 </w:numbering>
 </file>

</xml_diff>